<commit_message>
Added user manual to help page
</commit_message>
<xml_diff>
--- a/documentation/usermanual1.docx
+++ b/documentation/usermanual1.docx
@@ -18,8 +18,6 @@
           <w:sz w:val="36"/>
         </w:rPr>
       </w:pPr>
-      <w:bookmarkStart w:id="0" w:name="_GoBack"/>
-      <w:bookmarkEnd w:id="0"/>
     </w:p>
     <w:p>
       <w:pPr>
@@ -819,8 +817,8 @@
         <w:lastRenderedPageBreak/>
         <w:t>Introd</w:t>
       </w:r>
-      <w:bookmarkStart w:id="1" w:name="introduction"/>
-      <w:bookmarkEnd w:id="1"/>
+      <w:bookmarkStart w:id="0" w:name="introduction"/>
+      <w:bookmarkEnd w:id="0"/>
       <w:r>
         <w:rPr>
           <w:b/>
@@ -1015,14 +1013,21 @@
           <w:sz w:val="28"/>
           <w:szCs w:val="28"/>
         </w:rPr>
-        <w:t>) is a database driven site. All pages except for the help page are dynamic, database driven pages.</w:t>
-      </w:r>
-      <w:r>
-        <w:rPr>
-          <w:sz w:val="28"/>
-          <w:szCs w:val="28"/>
-        </w:rPr>
-        <w:t xml:space="preserve"> You can login with the credentials username: “</w:t>
+        <w:t>) is a database driven site. All pages are dynamic, database driven pages.</w:t>
+      </w:r>
+      <w:r>
+        <w:rPr>
+          <w:sz w:val="28"/>
+          <w:szCs w:val="28"/>
+        </w:rPr>
+        <w:t xml:space="preserve"> For testing purposes, y</w:t>
+      </w:r>
+      <w:r>
+        <w:rPr>
+          <w:sz w:val="28"/>
+          <w:szCs w:val="28"/>
+        </w:rPr>
+        <w:t>ou can login with the credentials username: “</w:t>
       </w:r>
       <w:proofErr w:type="spellStart"/>
       <w:r>
@@ -1222,6 +1227,8 @@
           <w:szCs w:val="28"/>
         </w:rPr>
       </w:pPr>
+      <w:bookmarkStart w:id="1" w:name="_GoBack"/>
+      <w:bookmarkEnd w:id="1"/>
       <w:r>
         <w:rPr>
           <w:sz w:val="28"/>
@@ -1258,36 +1265,6 @@
           <w:szCs w:val="28"/>
         </w:rPr>
         <w:t>s session and takes them back to the login page.</w:t>
-      </w:r>
-    </w:p>
-    <w:p>
-      <w:pPr>
-        <w:jc w:val="both"/>
-        <w:rPr>
-          <w:sz w:val="28"/>
-          <w:szCs w:val="28"/>
-        </w:rPr>
-      </w:pPr>
-      <w:r>
-        <w:rPr>
-          <w:sz w:val="28"/>
-          <w:szCs w:val="28"/>
-        </w:rPr>
-        <w:t>The static pages inclu</w:t>
-      </w:r>
-      <w:r>
-        <w:rPr>
-          <w:sz w:val="28"/>
-          <w:szCs w:val="28"/>
-        </w:rPr>
-        <w:t>d</w:t>
-      </w:r>
-      <w:r>
-        <w:rPr>
-          <w:sz w:val="28"/>
-          <w:szCs w:val="28"/>
-        </w:rPr>
-        <w:t>e:</w:t>
       </w:r>
     </w:p>
     <w:p>
@@ -1305,6 +1282,21 @@
       </w:pPr>
       <w:r>
         <w:rPr>
+          <w:sz w:val="28"/>
+          <w:szCs w:val="28"/>
+        </w:rPr>
+        <w:t>The</w:t>
+      </w:r>
+      <w:r>
+        <w:rPr>
+          <w:b/>
+          <w:sz w:val="28"/>
+          <w:szCs w:val="28"/>
+        </w:rPr>
+        <w:t xml:space="preserve"> </w:t>
+      </w:r>
+      <w:r>
+        <w:rPr>
           <w:b/>
           <w:sz w:val="28"/>
           <w:szCs w:val="28"/>
@@ -1316,7 +1308,21 @@
           <w:sz w:val="28"/>
           <w:szCs w:val="28"/>
         </w:rPr>
-        <w:t xml:space="preserve"> page will display text similar to this user’s manual that will help users navigate the site.</w:t>
+        <w:t xml:space="preserve"> page will display this user’s manual </w:t>
+      </w:r>
+      <w:r>
+        <w:rPr>
+          <w:sz w:val="28"/>
+          <w:szCs w:val="28"/>
+        </w:rPr>
+        <w:t>to</w:t>
+      </w:r>
+      <w:r>
+        <w:rPr>
+          <w:sz w:val="28"/>
+          <w:szCs w:val="28"/>
+        </w:rPr>
+        <w:t xml:space="preserve"> help users navigate the site.</w:t>
       </w:r>
     </w:p>
     <w:p>
@@ -2927,7 +2933,7 @@
           <w:rPr>
             <w:noProof/>
           </w:rPr>
-          <w:t>2</w:t>
+          <w:t>4</w:t>
         </w:r>
         <w:r>
           <w:rPr>

</xml_diff>